<commit_message>
actualizacion de perfil de colaboradores
</commit_message>
<xml_diff>
--- a/remision de informacion via correo DTIC-tecn-Jose Maria-17-08-2018.docx
+++ b/remision de informacion via correo DTIC-tecn-Jose Maria-17-08-2018.docx
@@ -1019,17 +1019,7 @@
                 <w:sz w:val="20"/>
                 <w:szCs w:val="20"/>
               </w:rPr>
-              <w:t>Jhono</w:t>
-            </w:r>
-            <w:bookmarkStart w:id="0" w:name="_GoBack"/>
-            <w:bookmarkEnd w:id="0"/>
-            <w:r>
-              <w:rPr>
-                <w:rFonts w:ascii="Bookman Old Style" w:hAnsi="Bookman Old Style" w:cs="Arial"/>
-                <w:sz w:val="20"/>
-                <w:szCs w:val="20"/>
-              </w:rPr>
-              <w:t>rys</w:t>
+              <w:t>Jhonorys</w:t>
             </w:r>
             <w:proofErr w:type="spellEnd"/>
             <w:r>
@@ -1152,6 +1142,7 @@
                 <w:szCs w:val="20"/>
               </w:rPr>
             </w:pPr>
+            <w:bookmarkStart w:id="0" w:name="_GoBack"/>
             <w:r>
               <w:rPr>
                 <w:rFonts w:ascii="Bookman Old Style" w:hAnsi="Bookman Old Style" w:cs="Arial"/>
@@ -1160,6 +1151,7 @@
               </w:rPr>
               <w:t xml:space="preserve">Especialista en Información y Estadística </w:t>
             </w:r>
+            <w:bookmarkEnd w:id="0"/>
           </w:p>
         </w:tc>
       </w:tr>

</xml_diff>